<commit_message>
Finished Ponder 04 Reflection.
</commit_message>
<xml_diff>
--- a/web/Week04/Ponder04 Reflection.docx
+++ b/web/Week04/Ponder04 Reflection.docx
@@ -10,7 +10,15 @@
     <w:p/>
     <w:p>
       <w:r>
-        <w:t>1. Copy and paste the URL for your web application:</w:t>
+        <w:t xml:space="preserve">1. Provide a link to your </w:t>
+      </w:r>
+      <w:proofErr w:type="spellStart"/>
+      <w:r>
+        <w:t>myDb.sql</w:t>
+      </w:r>
+      <w:proofErr w:type="spellEnd"/>
+      <w:r>
+        <w:t xml:space="preserve"> file at GitHub (the file that contains all the SQL commands needed to create your database).</w:t>
       </w:r>
     </w:p>
     <w:p>
@@ -19,30 +27,14 @@
           <w:rPr>
             <w:rStyle w:val="Hyperlink"/>
           </w:rPr>
-          <w:t>https://blooming-cliffs-29345.herokuapp.com/Week03/Ponder03/browse.php</w:t>
+          <w:t>https://github.com/ccjensen931/CJcs313/blob/master/db/Ponder04/ponder04_createTables.sql</w:t>
         </w:r>
       </w:hyperlink>
     </w:p>
     <w:p/>
     <w:p>
       <w:r>
-        <w:t>2. Copy and paste the URL for your source code repository (e.g., GitHub):</w:t>
-      </w:r>
-    </w:p>
-    <w:p>
-      <w:hyperlink r:id="rId5" w:history="1">
-        <w:r>
-          <w:rPr>
-            <w:rStyle w:val="Hyperlink"/>
-          </w:rPr>
-          <w:t>https://github.com/ccjensen931/CJcs313</w:t>
-        </w:r>
-      </w:hyperlink>
-    </w:p>
-    <w:p/>
-    <w:p>
-      <w:r>
-        <w:t>3. Briefly list and describe the elements of the application that are functioning. Include any special instructions about how to login and/or use your application.</w:t>
+        <w:t>2. Describe something from your database that you think came together very nicely.</w:t>
       </w:r>
     </w:p>
     <w:p>
@@ -50,29 +42,37 @@
         <w:ind w:firstLine="720"/>
       </w:pPr>
       <w:r>
-        <w:t>All core requirements listed under 01. Browse Items.</w:t>
+        <w:t>I think that the relationships between the tables and also the few unique constraints in place came together quite nicely.</w:t>
+      </w:r>
+    </w:p>
+    <w:p/>
+    <w:p>
+      <w:r>
+        <w:t>3. Describe something from your database that you think could be improved or extended in the future.</w:t>
       </w:r>
     </w:p>
     <w:p>
       <w:r>
         <w:tab/>
-      </w:r>
-      <w:r>
-        <w:t>All core requirements listed under</w:t>
-      </w:r>
-      <w:r>
-        <w:t xml:space="preserve"> 02. View Cart.</w:t>
+        <w:t>The contacts table is sort of bare minimum and likely would benefit from additional data or perhaps a redesign.</w:t>
+      </w:r>
+    </w:p>
+    <w:p/>
+    <w:p>
+      <w:r>
+        <w:t>4. Briefly describe the "coolest" thing you learned while completing this assignment.</w:t>
       </w:r>
     </w:p>
     <w:p>
       <w:r>
         <w:tab/>
-      </w:r>
-      <w:r>
-        <w:t>All core requirements listed under</w:t>
-      </w:r>
-      <w:r>
-        <w:t xml:space="preserve"> 03. Checkout.</w:t>
+        <w:t>I have not worked with databases for some time so learning more about them and remembering them has been really cool.</w:t>
+      </w:r>
+    </w:p>
+    <w:p/>
+    <w:p>
+      <w:r>
+        <w:t>5. Briefly describe two principles of good database design.</w:t>
       </w:r>
     </w:p>
     <w:p>
@@ -80,86 +80,39 @@
         <w:tab/>
       </w:r>
       <w:r>
-        <w:t>All core requirements listed under</w:t>
-      </w:r>
-      <w:r>
-        <w:t xml:space="preserve"> 04. Confirmation Page.</w:t>
-      </w:r>
-    </w:p>
-    <w:p/>
-    <w:p>
-      <w:r>
-        <w:t>4. Briefly describe any pieces of the assignment that are not yet working correctly.</w:t>
+        <w:t>1. Do not repeat yourself, instead create a new table to store a set of values that can then be referenced by other tables instead of trusting the user to enter it in correctly.</w:t>
       </w:r>
     </w:p>
     <w:p>
       <w:r>
         <w:tab/>
-        <w:t>Everything is functional.</w:t>
-      </w:r>
-    </w:p>
-    <w:p/>
-    <w:p>
-      <w:r>
-        <w:t>5. Briefly describe the "coolest" thing you learned while completing this assignment.</w:t>
-      </w:r>
-    </w:p>
-    <w:p>
-      <w:r>
-        <w:tab/>
-        <w:t xml:space="preserve">I find the coolest thing I learned was using session and form variables to save values across webpages. </w:t>
-      </w:r>
-      <w:r>
-        <w:t>There were many times where I used a form that redirected to the same page so that I could save the data I wanted and allow the user to continue working on the same page.</w:t>
-      </w:r>
-    </w:p>
-    <w:p/>
-    <w:p>
-      <w:r>
-        <w:t>6. List one strength and one limitation of using cookies.</w:t>
-      </w:r>
-    </w:p>
-    <w:p>
-      <w:r>
-        <w:tab/>
-        <w:t>I did not use cookies for this assignment and the reading did not go into great detail about cookies so based on facts I cannot give an appropriate response. However, I think that being able to store a file relevant to your web page to a client’s computer can be useful for identification purposes but if there is an error with the cookie that could cause some serious problems.</w:t>
-      </w:r>
-    </w:p>
-    <w:p/>
-    <w:p>
-      <w:r>
-        <w:t>7. Please select the category you feel best describes your assignment:</w:t>
-      </w:r>
-    </w:p>
-    <w:p>
-      <w:pPr>
-        <w:rPr>
-          <w:b/>
-          <w:u w:val="single"/>
-        </w:rPr>
-      </w:pPr>
-      <w:r>
-        <w:rPr>
-          <w:b/>
-          <w:u w:val="single"/>
-        </w:rPr>
-        <w:t>5 - Shows creativity and excels above and beyond requirements</w:t>
-      </w:r>
-    </w:p>
-    <w:p/>
-    <w:p/>
-    <w:p>
-      <w:r>
-        <w:t>8. Provide a brief justification (1-2 sentences) for selecting that category.</w:t>
-      </w:r>
-    </w:p>
-    <w:p>
-      <w:r>
-        <w:tab/>
-        <w:t>I added the ability to store item quantities to the cart and also added a cart icon that tracks the total number of items, including item quantities. Quantities may be added at the main browse screen or may be modified in the cart. I tried my best to make the UI look professional, however I am not a skilled UI designer. There is an included search feature that allows the users to type a string and only items containing that string are displayed, it is case-sensitive.</w:t>
+        <w:t>2. Break data down into several tables and use table relationships to make sure that everything that needs to be connected is connected.</w:t>
       </w:r>
       <w:bookmarkStart w:id="0" w:name="_GoBack"/>
       <w:bookmarkEnd w:id="0"/>
+    </w:p>
+    <w:p/>
+    <w:p>
+      <w:r>
+        <w:t>6. Please select the category you feel best describes your assignment:</w:t>
+      </w:r>
+    </w:p>
+    <w:p>
+      <w:r>
+        <w:t>5 - Shows creativity and excels above and beyond requirements</w:t>
+      </w:r>
+    </w:p>
+    <w:p/>
+    <w:p>
+      <w:r>
+        <w:t>7. Provide a brief justification (1-2 sentences) for selecting that category.</w:t>
+      </w:r>
+    </w:p>
+    <w:p>
+      <w:r>
+        <w:tab/>
+        <w:t>I worked pretty hard on thinking through the database requirements this project was going to have and did my very best to ensure that the database designed would cover the projects needs.</w:t>
+      </w:r>
     </w:p>
     <w:sectPr>
       <w:pgSz w:w="12240" w:h="15840"/>

</xml_diff>